<commit_message>
agrego las hipotesis y el diagrama al informe
</commit_message>
<xml_diff>
--- a/Diagramas/Modelo ER.docx
+++ b/Diagramas/Modelo ER.docx
@@ -4,7 +4,96 @@
   <w:body>
     <w:p>
       <w:pPr>
-        <w:pStyle w:val="Ttulo"/>
+        <w:autoSpaceDE w:val="0"/>
+        <w:autoSpaceDN w:val="0"/>
+        <w:adjustRightInd w:val="0"/>
+        <w:spacing w:after="0" w:line="240" w:lineRule="auto"/>
+        <w:rPr>
+          <w:rFonts w:ascii="Arial" w:hAnsi="Arial" w:cs="Arial"/>
+          <w:i/>
+          <w:sz w:val="40"/>
+          <w:szCs w:val="23"/>
+        </w:rPr>
+      </w:pPr>
+      <w:r>
+        <w:rPr>
+          <w:rFonts w:ascii="Arial" w:hAnsi="Arial" w:cs="Arial"/>
+          <w:i/>
+          <w:sz w:val="40"/>
+          <w:szCs w:val="23"/>
+        </w:rPr>
+        <w:t xml:space="preserve">Las hipótesis resaltadas </w:t>
+      </w:r>
+      <w:r>
+        <w:rPr>
+          <w:rFonts w:ascii="Arial" w:hAnsi="Arial" w:cs="Arial"/>
+          <w:i/>
+          <w:sz w:val="40"/>
+          <w:szCs w:val="23"/>
+          <w:highlight w:val="green"/>
+        </w:rPr>
+        <w:t>en verde</w:t>
+      </w:r>
+      <w:r>
+        <w:rPr>
+          <w:rFonts w:ascii="Arial" w:hAnsi="Arial" w:cs="Arial"/>
+          <w:i/>
+          <w:sz w:val="40"/>
+          <w:szCs w:val="23"/>
+        </w:rPr>
+        <w:t xml:space="preserve"> ya fueron agregadas al informe.</w:t>
+      </w:r>
+    </w:p>
+    <w:p>
+      <w:pPr>
+        <w:autoSpaceDE w:val="0"/>
+        <w:autoSpaceDN w:val="0"/>
+        <w:adjustRightInd w:val="0"/>
+        <w:spacing w:after="0" w:line="240" w:lineRule="auto"/>
+        <w:rPr>
+          <w:rFonts w:ascii="Arial" w:hAnsi="Arial" w:cs="Arial"/>
+          <w:sz w:val="23"/>
+          <w:szCs w:val="23"/>
+        </w:rPr>
+      </w:pPr>
+    </w:p>
+    <w:p>
+      <w:pPr>
+        <w:autoSpaceDE w:val="0"/>
+        <w:autoSpaceDN w:val="0"/>
+        <w:adjustRightInd w:val="0"/>
+        <w:spacing w:after="0" w:line="240" w:lineRule="auto"/>
+        <w:rPr>
+          <w:rFonts w:ascii="Arial" w:hAnsi="Arial" w:cs="Arial"/>
+          <w:sz w:val="23"/>
+          <w:szCs w:val="23"/>
+        </w:rPr>
+      </w:pPr>
+      <w:r>
+        <w:rPr>
+          <w:rFonts w:ascii="Arial" w:hAnsi="Arial" w:cs="Arial"/>
+          <w:sz w:val="23"/>
+          <w:szCs w:val="23"/>
+        </w:rPr>
+        <w:t>-----------------------------------------------------------------------------------------------------------------------------------------------------------------------</w:t>
+      </w:r>
+    </w:p>
+    <w:p>
+      <w:pPr>
+        <w:autoSpaceDE w:val="0"/>
+        <w:autoSpaceDN w:val="0"/>
+        <w:adjustRightInd w:val="0"/>
+        <w:spacing w:after="0" w:line="240" w:lineRule="auto"/>
+        <w:rPr>
+          <w:rFonts w:ascii="Arial" w:hAnsi="Arial" w:cs="Arial"/>
+          <w:sz w:val="23"/>
+          <w:szCs w:val="23"/>
+        </w:rPr>
+      </w:pPr>
+    </w:p>
+    <w:p>
+      <w:pPr>
+        <w:pStyle w:val="Title"/>
         <w:ind w:left="720" w:hanging="720"/>
       </w:pPr>
       <w:r>
@@ -14,7 +103,7 @@
     <w:p/>
     <w:p>
       <w:pPr>
-        <w:pStyle w:val="Ttulo1"/>
+        <w:pStyle w:val="Heading1"/>
       </w:pPr>
       <w:r>
         <w:t>1 Introducción</w:t>
@@ -115,7 +204,107 @@
           <w:sz w:val="23"/>
           <w:szCs w:val="23"/>
         </w:rPr>
-        <w:t>"IEEE Recommended Practice for Software Requirements Specification ANSÍ/IEEE 830 1998</w:t>
+        <w:t xml:space="preserve">"IEEE </w:t>
+      </w:r>
+      <w:proofErr w:type="spellStart"/>
+      <w:r>
+        <w:rPr>
+          <w:rFonts w:ascii="Arial" w:hAnsi="Arial" w:cs="Arial"/>
+          <w:i/>
+          <w:sz w:val="23"/>
+          <w:szCs w:val="23"/>
+        </w:rPr>
+        <w:t>Recommended</w:t>
+      </w:r>
+      <w:proofErr w:type="spellEnd"/>
+      <w:r>
+        <w:rPr>
+          <w:rFonts w:ascii="Arial" w:hAnsi="Arial" w:cs="Arial"/>
+          <w:i/>
+          <w:sz w:val="23"/>
+          <w:szCs w:val="23"/>
+        </w:rPr>
+        <w:t xml:space="preserve"> </w:t>
+      </w:r>
+      <w:proofErr w:type="spellStart"/>
+      <w:r>
+        <w:rPr>
+          <w:rFonts w:ascii="Arial" w:hAnsi="Arial" w:cs="Arial"/>
+          <w:i/>
+          <w:sz w:val="23"/>
+          <w:szCs w:val="23"/>
+        </w:rPr>
+        <w:t>Practice</w:t>
+      </w:r>
+      <w:proofErr w:type="spellEnd"/>
+      <w:r>
+        <w:rPr>
+          <w:rFonts w:ascii="Arial" w:hAnsi="Arial" w:cs="Arial"/>
+          <w:i/>
+          <w:sz w:val="23"/>
+          <w:szCs w:val="23"/>
+        </w:rPr>
+        <w:t xml:space="preserve"> </w:t>
+      </w:r>
+      <w:proofErr w:type="spellStart"/>
+      <w:r>
+        <w:rPr>
+          <w:rFonts w:ascii="Arial" w:hAnsi="Arial" w:cs="Arial"/>
+          <w:i/>
+          <w:sz w:val="23"/>
+          <w:szCs w:val="23"/>
+        </w:rPr>
+        <w:t>for</w:t>
+      </w:r>
+      <w:proofErr w:type="spellEnd"/>
+      <w:r>
+        <w:rPr>
+          <w:rFonts w:ascii="Arial" w:hAnsi="Arial" w:cs="Arial"/>
+          <w:i/>
+          <w:sz w:val="23"/>
+          <w:szCs w:val="23"/>
+        </w:rPr>
+        <w:t xml:space="preserve"> Software </w:t>
+      </w:r>
+      <w:proofErr w:type="spellStart"/>
+      <w:r>
+        <w:rPr>
+          <w:rFonts w:ascii="Arial" w:hAnsi="Arial" w:cs="Arial"/>
+          <w:i/>
+          <w:sz w:val="23"/>
+          <w:szCs w:val="23"/>
+        </w:rPr>
+        <w:t>Requirements</w:t>
+      </w:r>
+      <w:proofErr w:type="spellEnd"/>
+      <w:r>
+        <w:rPr>
+          <w:rFonts w:ascii="Arial" w:hAnsi="Arial" w:cs="Arial"/>
+          <w:i/>
+          <w:sz w:val="23"/>
+          <w:szCs w:val="23"/>
+        </w:rPr>
+        <w:t xml:space="preserve"> </w:t>
+      </w:r>
+      <w:proofErr w:type="spellStart"/>
+      <w:r>
+        <w:rPr>
+          <w:rFonts w:ascii="Arial" w:hAnsi="Arial" w:cs="Arial"/>
+          <w:i/>
+          <w:sz w:val="23"/>
+          <w:szCs w:val="23"/>
+        </w:rPr>
+        <w:t>Specification</w:t>
+      </w:r>
+      <w:proofErr w:type="spellEnd"/>
+      <w:r>
+        <w:rPr>
+          <w:rFonts w:ascii="Arial" w:hAnsi="Arial" w:cs="Arial"/>
+          <w:i/>
+          <w:sz w:val="23"/>
+          <w:szCs w:val="23"/>
+        </w:rPr>
+        <w:t xml:space="preserve"> ANSÍ/IEEE 830 1998</w:t>
       </w:r>
       <w:r>
         <w:rPr>
@@ -141,7 +330,7 @@
     </w:p>
     <w:p>
       <w:pPr>
-        <w:pStyle w:val="Ttulo2"/>
+        <w:pStyle w:val="Heading2"/>
       </w:pPr>
       <w:r>
         <w:t>Objetivo</w:t>
@@ -170,7 +359,7 @@
     </w:p>
     <w:p>
       <w:pPr>
-        <w:pStyle w:val="Ttulo2"/>
+        <w:pStyle w:val="Heading2"/>
       </w:pPr>
       <w:r>
         <w:t>Alcance</w:t>
@@ -207,7 +396,7 @@
     </w:p>
     <w:p>
       <w:pPr>
-        <w:pStyle w:val="Ttulo2"/>
+        <w:pStyle w:val="Heading2"/>
       </w:pPr>
       <w:r>
         <w:t>Glosario</w:t>
@@ -215,7 +404,7 @@
     </w:p>
     <w:p>
       <w:pPr>
-        <w:pStyle w:val="Prrafodelista"/>
+        <w:pStyle w:val="ListParagraph"/>
         <w:numPr>
           <w:ilvl w:val="0"/>
           <w:numId w:val="7"/>
@@ -251,7 +440,7 @@
     </w:p>
     <w:p>
       <w:pPr>
-        <w:pStyle w:val="Prrafodelista"/>
+        <w:pStyle w:val="ListParagraph"/>
         <w:numPr>
           <w:ilvl w:val="0"/>
           <w:numId w:val="7"/>
@@ -287,7 +476,7 @@
     </w:p>
     <w:p>
       <w:pPr>
-        <w:pStyle w:val="Prrafodelista"/>
+        <w:pStyle w:val="ListParagraph"/>
         <w:numPr>
           <w:ilvl w:val="0"/>
           <w:numId w:val="7"/>
@@ -323,15 +512,16 @@
     </w:p>
     <w:p>
       <w:pPr>
-        <w:pStyle w:val="Ttulo1"/>
-      </w:pPr>
-      <w:r>
+        <w:pStyle w:val="Heading1"/>
+      </w:pPr>
+      <w:r>
+        <w:lastRenderedPageBreak/>
         <w:t>2 Descripción General</w:t>
       </w:r>
     </w:p>
     <w:p>
       <w:pPr>
-        <w:pStyle w:val="Ttulo2"/>
+        <w:pStyle w:val="Heading2"/>
       </w:pPr>
       <w:r>
         <w:t>Descripción Global del Proceso</w:t>
@@ -360,7 +550,7 @@
     </w:p>
     <w:p>
       <w:pPr>
-        <w:pStyle w:val="Prrafodelista"/>
+        <w:pStyle w:val="ListParagraph"/>
         <w:numPr>
           <w:ilvl w:val="0"/>
           <w:numId w:val="8"/>
@@ -396,7 +586,7 @@
     </w:p>
     <w:p>
       <w:pPr>
-        <w:pStyle w:val="Prrafodelista"/>
+        <w:pStyle w:val="ListParagraph"/>
         <w:numPr>
           <w:ilvl w:val="0"/>
           <w:numId w:val="8"/>
@@ -432,7 +622,7 @@
     </w:p>
     <w:p>
       <w:pPr>
-        <w:pStyle w:val="Prrafodelista"/>
+        <w:pStyle w:val="ListParagraph"/>
         <w:numPr>
           <w:ilvl w:val="0"/>
           <w:numId w:val="8"/>
@@ -455,7 +645,6 @@
           <w:sz w:val="23"/>
           <w:szCs w:val="23"/>
         </w:rPr>
-        <w:lastRenderedPageBreak/>
         <w:t xml:space="preserve">Administrador de Agenda: </w:t>
       </w:r>
       <w:r>
@@ -469,7 +658,7 @@
     </w:p>
     <w:p>
       <w:pPr>
-        <w:pStyle w:val="Prrafodelista"/>
+        <w:pStyle w:val="ListParagraph"/>
         <w:numPr>
           <w:ilvl w:val="0"/>
           <w:numId w:val="8"/>
@@ -518,7 +707,7 @@
     </w:p>
     <w:p>
       <w:pPr>
-        <w:pStyle w:val="Ttulo2"/>
+        <w:pStyle w:val="Heading2"/>
       </w:pPr>
       <w:r>
         <w:t>Narrativa del Proceso</w:t>
@@ -670,7 +859,7 @@
     </w:p>
     <w:p>
       <w:pPr>
-        <w:pStyle w:val="Epgrafe"/>
+        <w:pStyle w:val="Caption"/>
         <w:rPr>
           <w:rFonts w:ascii="Arial" w:hAnsi="Arial" w:cs="Arial"/>
           <w:sz w:val="23"/>
@@ -775,7 +964,7 @@
     </w:p>
     <w:p>
       <w:pPr>
-        <w:pStyle w:val="Prrafodelista"/>
+        <w:pStyle w:val="ListParagraph"/>
         <w:numPr>
           <w:ilvl w:val="0"/>
           <w:numId w:val="9"/>
@@ -801,7 +990,7 @@
     </w:p>
     <w:p>
       <w:pPr>
-        <w:pStyle w:val="Prrafodelista"/>
+        <w:pStyle w:val="ListParagraph"/>
         <w:numPr>
           <w:ilvl w:val="0"/>
           <w:numId w:val="9"/>
@@ -822,12 +1011,13 @@
           <w:sz w:val="23"/>
           <w:szCs w:val="23"/>
         </w:rPr>
+        <w:lastRenderedPageBreak/>
         <w:t>Que la solicitud sea en forma personal y el paciente se hace atender por primera vez en la institución.</w:t>
       </w:r>
     </w:p>
     <w:p>
       <w:pPr>
-        <w:pStyle w:val="Prrafodelista"/>
+        <w:pStyle w:val="ListParagraph"/>
         <w:numPr>
           <w:ilvl w:val="0"/>
           <w:numId w:val="9"/>
@@ -911,7 +1101,6 @@
           <w:sz w:val="23"/>
           <w:szCs w:val="23"/>
         </w:rPr>
-        <w:lastRenderedPageBreak/>
         <w:t>Si la solicitud es por teléfono y al ingresar los Datos del Paciente para su búsqueda de identificación resulta que el paciente no existe, es decir es paciente por primera vez, se tiene en cuenta los datos mínimos, que se consideran los Datos del Paciente y los Datos Previsionales del Paciente.</w:t>
       </w:r>
     </w:p>
@@ -994,7 +1183,7 @@
     </w:p>
     <w:p>
       <w:pPr>
-        <w:pStyle w:val="Epgrafe"/>
+        <w:pStyle w:val="Caption"/>
         <w:rPr>
           <w:rFonts w:ascii="Arial" w:hAnsi="Arial" w:cs="Arial"/>
           <w:sz w:val="23"/>
@@ -1026,7 +1215,15 @@
         <w:fldChar w:fldCharType="end"/>
       </w:r>
       <w:r>
-        <w:t xml:space="preserve"> Paciente1 (by Yamila)</w:t>
+        <w:t xml:space="preserve"> Paciente1 (</w:t>
+      </w:r>
+      <w:proofErr w:type="spellStart"/>
+      <w:r>
+        <w:t>by</w:t>
+      </w:r>
+      <w:proofErr w:type="spellEnd"/>
+      <w:r>
+        <w:t xml:space="preserve"> Yamila)</w:t>
       </w:r>
     </w:p>
     <w:p>
@@ -1103,8 +1300,9 @@
           <w:rFonts w:ascii="Arial" w:hAnsi="Arial" w:cs="Arial"/>
           <w:sz w:val="23"/>
           <w:szCs w:val="23"/>
-          <w:highlight w:val="yellow"/>
-        </w:rPr>
+          <w:highlight w:val="green"/>
+        </w:rPr>
+        <w:lastRenderedPageBreak/>
         <w:t>Hipótesis: todos los turnos tienen por lo menos una acción médica.</w:t>
       </w:r>
     </w:p>
@@ -1123,7 +1321,6 @@
           <w:sz w:val="23"/>
           <w:szCs w:val="23"/>
         </w:rPr>
-        <w:lastRenderedPageBreak/>
         <w:pict>
           <v:shape id="_x0000_i1027" type="#_x0000_t75" style="width:562.6pt;height:359.15pt">
             <v:imagedata r:id="rId10" o:title="TipoAtencion"/>
@@ -1133,7 +1330,7 @@
     </w:p>
     <w:p>
       <w:pPr>
-        <w:pStyle w:val="Epgrafe"/>
+        <w:pStyle w:val="Caption"/>
         <w:rPr>
           <w:rFonts w:ascii="Arial" w:hAnsi="Arial" w:cs="Arial"/>
           <w:sz w:val="23"/>
@@ -1171,8 +1368,39 @@
         <w:fldChar w:fldCharType="end"/>
       </w:r>
       <w:r>
-        <w:t xml:space="preserve"> TipoAtencion(by Maria Ines</w:t>
-      </w:r>
+        <w:t xml:space="preserve"> </w:t>
+      </w:r>
+      <w:proofErr w:type="spellStart"/>
+      <w:proofErr w:type="gramStart"/>
+      <w:r>
+        <w:t>TipoAtencion</w:t>
+      </w:r>
+      <w:proofErr w:type="spellEnd"/>
+      <w:r>
+        <w:t>(</w:t>
+      </w:r>
+      <w:proofErr w:type="spellStart"/>
+      <w:proofErr w:type="gramEnd"/>
+      <w:r>
+        <w:t>by</w:t>
+      </w:r>
+      <w:proofErr w:type="spellEnd"/>
+      <w:r>
+        <w:t xml:space="preserve"> </w:t>
+      </w:r>
+      <w:proofErr w:type="spellStart"/>
+      <w:r>
+        <w:t>Maria</w:t>
+      </w:r>
+      <w:proofErr w:type="spellEnd"/>
+      <w:r>
+        <w:t xml:space="preserve"> </w:t>
+      </w:r>
+      <w:proofErr w:type="spellStart"/>
+      <w:r>
+        <w:t>Ines</w:t>
+      </w:r>
+      <w:proofErr w:type="spellEnd"/>
       <w:r>
         <w:t>)</w:t>
       </w:r>
@@ -1261,7 +1489,7 @@
     </w:p>
     <w:p>
       <w:pPr>
-        <w:pStyle w:val="Epgrafe"/>
+        <w:pStyle w:val="Caption"/>
         <w:rPr>
           <w:rFonts w:ascii="Arial" w:hAnsi="Arial" w:cs="Arial"/>
           <w:sz w:val="23"/>
@@ -1369,7 +1597,7 @@
       <w:commentRangeEnd w:id="0"/>
       <w:r>
         <w:rPr>
-          <w:rStyle w:val="Refdecomentario"/>
+          <w:rStyle w:val="CommentReference"/>
           <w:szCs w:val="16"/>
         </w:rPr>
         <w:commentReference w:id="0"/>
@@ -1437,7 +1665,7 @@
       <w:commentRangeEnd w:id="1"/>
       <w:r>
         <w:rPr>
-          <w:rStyle w:val="Refdecomentario"/>
+          <w:rStyle w:val="CommentReference"/>
           <w:szCs w:val="16"/>
         </w:rPr>
         <w:commentReference w:id="1"/>
@@ -1445,7 +1673,7 @@
     </w:p>
     <w:p>
       <w:pPr>
-        <w:pStyle w:val="Prrafodelista"/>
+        <w:pStyle w:val="ListParagraph"/>
         <w:numPr>
           <w:ilvl w:val="0"/>
           <w:numId w:val="3"/>
@@ -1493,7 +1721,7 @@
     </w:p>
     <w:p>
       <w:pPr>
-        <w:pStyle w:val="Prrafodelista"/>
+        <w:pStyle w:val="ListParagraph"/>
         <w:numPr>
           <w:ilvl w:val="0"/>
           <w:numId w:val="3"/>
@@ -1601,7 +1829,7 @@
       <w:commentRangeEnd w:id="2"/>
       <w:r>
         <w:rPr>
-          <w:rStyle w:val="Refdecomentario"/>
+          <w:rStyle w:val="CommentReference"/>
           <w:szCs w:val="16"/>
         </w:rPr>
         <w:commentReference w:id="2"/>
@@ -1609,7 +1837,7 @@
       <w:commentRangeEnd w:id="3"/>
       <w:r>
         <w:rPr>
-          <w:rStyle w:val="Refdecomentario"/>
+          <w:rStyle w:val="CommentReference"/>
           <w:szCs w:val="16"/>
         </w:rPr>
         <w:commentReference w:id="3"/>
@@ -1659,7 +1887,7 @@
     </w:p>
     <w:p>
       <w:pPr>
-        <w:pStyle w:val="Prrafodelista"/>
+        <w:pStyle w:val="ListParagraph"/>
         <w:numPr>
           <w:ilvl w:val="0"/>
           <w:numId w:val="10"/>
@@ -1685,7 +1913,7 @@
     </w:p>
     <w:p>
       <w:pPr>
-        <w:pStyle w:val="Prrafodelista"/>
+        <w:pStyle w:val="ListParagraph"/>
         <w:numPr>
           <w:ilvl w:val="0"/>
           <w:numId w:val="10"/>
@@ -1711,7 +1939,7 @@
     </w:p>
     <w:p>
       <w:pPr>
-        <w:pStyle w:val="Prrafodelista"/>
+        <w:pStyle w:val="ListParagraph"/>
         <w:numPr>
           <w:ilvl w:val="1"/>
           <w:numId w:val="10"/>
@@ -1737,7 +1965,7 @@
     </w:p>
     <w:p>
       <w:pPr>
-        <w:pStyle w:val="Prrafodelista"/>
+        <w:pStyle w:val="ListParagraph"/>
         <w:numPr>
           <w:ilvl w:val="1"/>
           <w:numId w:val="10"/>
@@ -1763,7 +1991,7 @@
     </w:p>
     <w:p>
       <w:pPr>
-        <w:pStyle w:val="Prrafodelista"/>
+        <w:pStyle w:val="ListParagraph"/>
         <w:numPr>
           <w:ilvl w:val="1"/>
           <w:numId w:val="10"/>
@@ -1880,37 +2108,37 @@
           <w:rFonts w:ascii="Arial" w:hAnsi="Arial" w:cs="Arial"/>
           <w:sz w:val="23"/>
           <w:szCs w:val="23"/>
+          <w:highlight w:val="green"/>
+        </w:rPr>
+        <w:t>Hipótesis: Al menos se realiza un procedimiento médico por turno.</w:t>
+      </w:r>
+    </w:p>
+    <w:p>
+      <w:pPr>
+        <w:autoSpaceDE w:val="0"/>
+        <w:autoSpaceDN w:val="0"/>
+        <w:adjustRightInd w:val="0"/>
+        <w:spacing w:after="0" w:line="240" w:lineRule="auto"/>
+        <w:rPr>
+          <w:rFonts w:ascii="Arial" w:hAnsi="Arial" w:cs="Arial"/>
+          <w:sz w:val="23"/>
+          <w:szCs w:val="23"/>
+        </w:rPr>
+      </w:pPr>
+      <w:commentRangeStart w:id="4"/>
+      <w:r>
+        <w:rPr>
+          <w:rFonts w:ascii="Arial" w:hAnsi="Arial" w:cs="Arial"/>
+          <w:sz w:val="23"/>
+          <w:szCs w:val="23"/>
           <w:highlight w:val="yellow"/>
         </w:rPr>
-        <w:t>Hipótesis: Al menos se realiza un procedimiento médico por turno.</w:t>
-      </w:r>
-    </w:p>
-    <w:p>
-      <w:pPr>
-        <w:autoSpaceDE w:val="0"/>
-        <w:autoSpaceDN w:val="0"/>
-        <w:adjustRightInd w:val="0"/>
-        <w:spacing w:after="0" w:line="240" w:lineRule="auto"/>
-        <w:rPr>
-          <w:rFonts w:ascii="Arial" w:hAnsi="Arial" w:cs="Arial"/>
-          <w:sz w:val="23"/>
-          <w:szCs w:val="23"/>
-        </w:rPr>
-      </w:pPr>
-      <w:commentRangeStart w:id="4"/>
-      <w:r>
-        <w:rPr>
-          <w:rFonts w:ascii="Arial" w:hAnsi="Arial" w:cs="Arial"/>
-          <w:sz w:val="23"/>
-          <w:szCs w:val="23"/>
-          <w:highlight w:val="yellow"/>
-        </w:rPr>
         <w:t>El valor de copago es por procedimiento y por turno.</w:t>
       </w:r>
       <w:commentRangeEnd w:id="4"/>
       <w:r>
         <w:rPr>
-          <w:rStyle w:val="Refdecomentario"/>
+          <w:rStyle w:val="CommentReference"/>
           <w:szCs w:val="16"/>
         </w:rPr>
         <w:commentReference w:id="4"/>
@@ -1942,14 +2170,14 @@
       </w:r>
       <w:r>
         <w:rPr>
-          <w:rStyle w:val="Refdecomentario"/>
+          <w:rStyle w:val="CommentReference"/>
           <w:szCs w:val="20"/>
         </w:rPr>
         <w:commentReference w:id="6"/>
       </w:r>
       <w:r>
         <w:rPr>
-          <w:rStyle w:val="Refdecomentario"/>
+          <w:rStyle w:val="CommentReference"/>
           <w:szCs w:val="16"/>
         </w:rPr>
         <w:commentReference w:id="7"/>
@@ -1957,7 +2185,7 @@
     </w:p>
     <w:p>
       <w:pPr>
-        <w:pStyle w:val="Epgrafe"/>
+        <w:pStyle w:val="Caption"/>
         <w:rPr>
           <w:ins w:id="8" w:author="Maria Ines Parnisari" w:date="2014-04-19T17:18:00Z"/>
         </w:rPr>
@@ -1987,8 +2215,13 @@
           <w:fldChar w:fldCharType="end"/>
         </w:r>
         <w:r>
-          <w:t xml:space="preserve"> NOMBRE DEL DIAGRAMA?</w:t>
+          <w:t xml:space="preserve"> NOMBRE DEL DIAGRAMA</w:t>
         </w:r>
+        <w:proofErr w:type="gramStart"/>
+        <w:r>
+          <w:t>?</w:t>
+        </w:r>
+        <w:proofErr w:type="gramEnd"/>
       </w:ins>
     </w:p>
     <w:p>
@@ -2005,7 +2238,7 @@
       </w:pPr>
       <w:r>
         <w:rPr>
-          <w:rStyle w:val="Refdecomentario"/>
+          <w:rStyle w:val="CommentReference"/>
           <w:szCs w:val="16"/>
         </w:rPr>
         <w:commentReference w:id="11"/>
@@ -2013,7 +2246,7 @@
     </w:p>
     <w:p>
       <w:pPr>
-        <w:pStyle w:val="Ttulo2"/>
+        <w:pStyle w:val="Heading2"/>
       </w:pPr>
       <w:r>
         <w:t>Agenda de turnos</w:t>
@@ -2223,8 +2456,18 @@
           <w:sz w:val="23"/>
           <w:szCs w:val="23"/>
         </w:rPr>
-        <w:t>Prever la posibilidad de generar agenda con asignación de sobreturnos</w:t>
-      </w:r>
+        <w:t xml:space="preserve">Prever la posibilidad de generar agenda con asignación de </w:t>
+      </w:r>
+      <w:proofErr w:type="spellStart"/>
+      <w:r>
+        <w:rPr>
+          <w:rFonts w:ascii="Arial" w:hAnsi="Arial" w:cs="Arial"/>
+          <w:sz w:val="23"/>
+          <w:szCs w:val="23"/>
+        </w:rPr>
+        <w:t>sobreturnos</w:t>
+      </w:r>
+      <w:proofErr w:type="spellEnd"/>
       <w:r>
         <w:rPr>
           <w:rFonts w:ascii="Arial" w:hAnsi="Arial" w:cs="Arial"/>
@@ -2232,7 +2475,27 @@
           <w:sz w:val="23"/>
           <w:szCs w:val="23"/>
         </w:rPr>
-        <w:t>. Los sobreturnos son asignados dentro del tiempo del block.</w:t>
+        <w:t xml:space="preserve">. Los </w:t>
+      </w:r>
+      <w:proofErr w:type="spellStart"/>
+      <w:r>
+        <w:rPr>
+          <w:rFonts w:ascii="Arial" w:hAnsi="Arial" w:cs="Arial"/>
+          <w:b/>
+          <w:sz w:val="23"/>
+          <w:szCs w:val="23"/>
+        </w:rPr>
+        <w:t>sobreturnos</w:t>
+      </w:r>
+      <w:proofErr w:type="spellEnd"/>
+      <w:r>
+        <w:rPr>
+          <w:rFonts w:ascii="Arial" w:hAnsi="Arial" w:cs="Arial"/>
+          <w:b/>
+          <w:sz w:val="23"/>
+          <w:szCs w:val="23"/>
+        </w:rPr>
+        <w:t xml:space="preserve"> son asignados dentro del tiempo del block.</w:t>
       </w:r>
     </w:p>
     <w:p>
@@ -2294,7 +2557,7 @@
           <w:rFonts w:ascii="Arial" w:hAnsi="Arial" w:cs="Arial"/>
           <w:sz w:val="23"/>
           <w:szCs w:val="23"/>
-          <w:highlight w:val="yellow"/>
+          <w:highlight w:val="green"/>
         </w:rPr>
         <w:t>Hipótesis: un profesional solo atiende una especialidad en un block de turnos.</w:t>
       </w:r>
@@ -2339,7 +2602,7 @@
     </w:p>
     <w:p>
       <w:pPr>
-        <w:pStyle w:val="Prrafodelista"/>
+        <w:pStyle w:val="ListParagraph"/>
         <w:numPr>
           <w:ilvl w:val="0"/>
           <w:numId w:val="3"/>
@@ -2365,7 +2628,7 @@
     </w:p>
     <w:p>
       <w:pPr>
-        <w:pStyle w:val="Prrafodelista"/>
+        <w:pStyle w:val="ListParagraph"/>
         <w:numPr>
           <w:ilvl w:val="0"/>
           <w:numId w:val="3"/>
@@ -2392,7 +2655,7 @@
     </w:p>
     <w:p>
       <w:pPr>
-        <w:pStyle w:val="Prrafodelista"/>
+        <w:pStyle w:val="ListParagraph"/>
         <w:numPr>
           <w:ilvl w:val="0"/>
           <w:numId w:val="3"/>
@@ -2418,7 +2681,7 @@
     </w:p>
     <w:p>
       <w:pPr>
-        <w:pStyle w:val="Prrafodelista"/>
+        <w:pStyle w:val="ListParagraph"/>
         <w:numPr>
           <w:ilvl w:val="0"/>
           <w:numId w:val="3"/>
@@ -2444,7 +2707,7 @@
     </w:p>
     <w:p>
       <w:pPr>
-        <w:pStyle w:val="Prrafodelista"/>
+        <w:pStyle w:val="ListParagraph"/>
         <w:numPr>
           <w:ilvl w:val="0"/>
           <w:numId w:val="3"/>
@@ -2470,7 +2733,7 @@
     </w:p>
     <w:p>
       <w:pPr>
-        <w:pStyle w:val="Prrafodelista"/>
+        <w:pStyle w:val="ListParagraph"/>
         <w:numPr>
           <w:ilvl w:val="0"/>
           <w:numId w:val="3"/>
@@ -2491,31 +2754,31 @@
     </w:p>
     <w:p>
       <w:pPr>
-        <w:pStyle w:val="Prrafodelista"/>
-        <w:autoSpaceDE w:val="0"/>
-        <w:autoSpaceDN w:val="0"/>
-        <w:adjustRightInd w:val="0"/>
-        <w:spacing w:after="0" w:line="240" w:lineRule="auto"/>
-        <w:rPr>
-          <w:rFonts w:ascii="Arial" w:hAnsi="Arial" w:cs="Arial"/>
-          <w:sz w:val="23"/>
-          <w:szCs w:val="23"/>
-          <w:highlight w:val="yellow"/>
-        </w:rPr>
-      </w:pPr>
-      <w:r>
-        <w:rPr>
-          <w:rFonts w:ascii="Arial" w:hAnsi="Arial" w:cs="Arial"/>
-          <w:sz w:val="23"/>
-          <w:szCs w:val="23"/>
-          <w:highlight w:val="yellow"/>
+        <w:pStyle w:val="ListParagraph"/>
+        <w:autoSpaceDE w:val="0"/>
+        <w:autoSpaceDN w:val="0"/>
+        <w:adjustRightInd w:val="0"/>
+        <w:spacing w:after="0" w:line="240" w:lineRule="auto"/>
+        <w:rPr>
+          <w:rFonts w:ascii="Arial" w:hAnsi="Arial" w:cs="Arial"/>
+          <w:sz w:val="23"/>
+          <w:szCs w:val="23"/>
+          <w:highlight w:val="green"/>
+        </w:rPr>
+      </w:pPr>
+      <w:r>
+        <w:rPr>
+          <w:rFonts w:ascii="Arial" w:hAnsi="Arial" w:cs="Arial"/>
+          <w:sz w:val="23"/>
+          <w:szCs w:val="23"/>
+          <w:highlight w:val="green"/>
         </w:rPr>
         <w:t xml:space="preserve">Hipótesis: </w:t>
       </w:r>
     </w:p>
     <w:p>
       <w:pPr>
-        <w:pStyle w:val="Prrafodelista"/>
+        <w:pStyle w:val="ListParagraph"/>
         <w:numPr>
           <w:ilvl w:val="0"/>
           <w:numId w:val="24"/>
@@ -2528,7 +2791,7 @@
           <w:rFonts w:ascii="Arial" w:hAnsi="Arial" w:cs="Arial"/>
           <w:sz w:val="23"/>
           <w:szCs w:val="23"/>
-          <w:highlight w:val="yellow"/>
+          <w:highlight w:val="green"/>
         </w:rPr>
       </w:pPr>
       <w:commentRangeStart w:id="12"/>
@@ -2537,33 +2800,16 @@
           <w:rFonts w:ascii="Arial" w:hAnsi="Arial" w:cs="Arial"/>
           <w:sz w:val="23"/>
           <w:szCs w:val="23"/>
-          <w:highlight w:val="yellow"/>
-        </w:rPr>
-        <w:t>Cada especialidad sa</w:t>
-      </w:r>
-      <w:r>
-        <w:rPr>
-          <w:rFonts w:ascii="Arial" w:hAnsi="Arial" w:cs="Arial"/>
-          <w:sz w:val="23"/>
-          <w:szCs w:val="23"/>
-          <w:highlight w:val="yellow"/>
-        </w:rPr>
-        <w:t>b</w:t>
-      </w:r>
-      <w:r>
-        <w:rPr>
-          <w:rFonts w:ascii="Arial" w:hAnsi="Arial" w:cs="Arial"/>
-          <w:sz w:val="23"/>
-          <w:szCs w:val="23"/>
-          <w:highlight w:val="yellow"/>
-        </w:rPr>
-        <w:t>e a qué servicio corresponde</w:t>
+          <w:highlight w:val="green"/>
+        </w:rPr>
+        <w:t>Cada especialidad sabe a qué servicio corresponde</w:t>
       </w:r>
       <w:commentRangeEnd w:id="12"/>
       <w:r>
         <w:rPr>
-          <w:rStyle w:val="Refdecomentario"/>
+          <w:rStyle w:val="CommentReference"/>
           <w:szCs w:val="16"/>
+          <w:highlight w:val="green"/>
         </w:rPr>
         <w:commentReference w:id="12"/>
       </w:r>
@@ -2572,14 +2818,14 @@
           <w:rFonts w:ascii="Arial" w:hAnsi="Arial" w:cs="Arial"/>
           <w:sz w:val="23"/>
           <w:szCs w:val="23"/>
-          <w:highlight w:val="yellow"/>
+          <w:highlight w:val="green"/>
         </w:rPr>
         <w:t>.</w:t>
       </w:r>
     </w:p>
     <w:p>
       <w:pPr>
-        <w:pStyle w:val="Prrafodelista"/>
+        <w:pStyle w:val="ListParagraph"/>
         <w:numPr>
           <w:ilvl w:val="0"/>
           <w:numId w:val="24"/>
@@ -2592,21 +2838,22 @@
           <w:rFonts w:ascii="Arial" w:hAnsi="Arial" w:cs="Arial"/>
           <w:sz w:val="23"/>
           <w:szCs w:val="23"/>
-        </w:rPr>
-      </w:pPr>
-      <w:r>
-        <w:rPr>
-          <w:rFonts w:ascii="Arial" w:hAnsi="Arial" w:cs="Arial"/>
-          <w:sz w:val="23"/>
-          <w:szCs w:val="23"/>
-          <w:highlight w:val="yellow"/>
+          <w:highlight w:val="green"/>
+        </w:rPr>
+      </w:pPr>
+      <w:r>
+        <w:rPr>
+          <w:rFonts w:ascii="Arial" w:hAnsi="Arial" w:cs="Arial"/>
+          <w:sz w:val="23"/>
+          <w:szCs w:val="23"/>
+          <w:highlight w:val="green"/>
         </w:rPr>
         <w:t>Los block de turnos existen por especialidad y por médico.</w:t>
       </w:r>
     </w:p>
     <w:p>
       <w:pPr>
-        <w:pStyle w:val="Prrafodelista"/>
+        <w:pStyle w:val="ListParagraph"/>
         <w:numPr>
           <w:ilvl w:val="0"/>
           <w:numId w:val="24"/>
@@ -2619,39 +2866,22 @@
           <w:rFonts w:ascii="Arial" w:hAnsi="Arial" w:cs="Arial"/>
           <w:sz w:val="23"/>
           <w:szCs w:val="23"/>
-        </w:rPr>
-      </w:pPr>
-      <w:r>
-        <w:rPr>
-          <w:rFonts w:ascii="Arial" w:hAnsi="Arial" w:cs="Arial"/>
-          <w:sz w:val="23"/>
-          <w:szCs w:val="23"/>
-          <w:highlight w:val="yellow"/>
-        </w:rPr>
-        <w:t>Pueden existir block de turnos vacíos</w:t>
-      </w:r>
-      <w:r>
-        <w:rPr>
-          <w:rFonts w:ascii="Arial" w:hAnsi="Arial" w:cs="Arial"/>
-          <w:sz w:val="23"/>
-          <w:szCs w:val="23"/>
-          <w:highlight w:val="yellow"/>
-        </w:rPr>
-        <w:t xml:space="preserve"> (es decir, sin turnos asignados)</w:t>
-      </w:r>
-      <w:r>
-        <w:rPr>
-          <w:rFonts w:ascii="Arial" w:hAnsi="Arial" w:cs="Arial"/>
-          <w:sz w:val="23"/>
-          <w:szCs w:val="23"/>
-          <w:highlight w:val="yellow"/>
-        </w:rPr>
-        <w:t>.</w:t>
-      </w:r>
-    </w:p>
-    <w:p>
-      <w:pPr>
-        <w:pStyle w:val="Prrafodelista"/>
+          <w:highlight w:val="green"/>
+        </w:rPr>
+      </w:pPr>
+      <w:r>
+        <w:rPr>
+          <w:rFonts w:ascii="Arial" w:hAnsi="Arial" w:cs="Arial"/>
+          <w:sz w:val="23"/>
+          <w:szCs w:val="23"/>
+          <w:highlight w:val="green"/>
+        </w:rPr>
+        <w:t>Pueden existir block de turnos vacíos (es decir, sin turnos asignados).</w:t>
+      </w:r>
+    </w:p>
+    <w:p>
+      <w:pPr>
+        <w:pStyle w:val="ListParagraph"/>
         <w:numPr>
           <w:ilvl w:val="0"/>
           <w:numId w:val="24"/>
@@ -2664,21 +2894,42 @@
           <w:rFonts w:ascii="Arial" w:hAnsi="Arial" w:cs="Arial"/>
           <w:sz w:val="23"/>
           <w:szCs w:val="23"/>
-        </w:rPr>
-      </w:pPr>
-      <w:r>
-        <w:rPr>
-          <w:rFonts w:ascii="Arial" w:hAnsi="Arial" w:cs="Arial"/>
-          <w:sz w:val="23"/>
-          <w:szCs w:val="23"/>
-          <w:highlight w:val="yellow"/>
-        </w:rPr>
-        <w:t>No diferenciamos los turnos de los sobreturnos.</w:t>
-      </w:r>
-    </w:p>
-    <w:p>
-      <w:pPr>
-        <w:pStyle w:val="Prrafodelista"/>
+          <w:highlight w:val="green"/>
+        </w:rPr>
+      </w:pPr>
+      <w:r>
+        <w:rPr>
+          <w:rFonts w:ascii="Arial" w:hAnsi="Arial" w:cs="Arial"/>
+          <w:sz w:val="23"/>
+          <w:szCs w:val="23"/>
+          <w:highlight w:val="green"/>
+        </w:rPr>
+        <w:t xml:space="preserve">No diferenciamos los turnos de los </w:t>
+      </w:r>
+      <w:proofErr w:type="spellStart"/>
+      <w:r>
+        <w:rPr>
+          <w:rFonts w:ascii="Arial" w:hAnsi="Arial" w:cs="Arial"/>
+          <w:sz w:val="23"/>
+          <w:szCs w:val="23"/>
+          <w:highlight w:val="green"/>
+        </w:rPr>
+        <w:t>sobreturnos</w:t>
+      </w:r>
+      <w:proofErr w:type="spellEnd"/>
+      <w:r>
+        <w:rPr>
+          <w:rFonts w:ascii="Arial" w:hAnsi="Arial" w:cs="Arial"/>
+          <w:sz w:val="23"/>
+          <w:szCs w:val="23"/>
+          <w:highlight w:val="green"/>
+        </w:rPr>
+        <w:t>.</w:t>
+      </w:r>
+    </w:p>
+    <w:p>
+      <w:pPr>
+        <w:pStyle w:val="ListParagraph"/>
         <w:autoSpaceDE w:val="0"/>
         <w:autoSpaceDN w:val="0"/>
         <w:adjustRightInd w:val="0"/>
@@ -2703,7 +2954,7 @@
     </w:p>
     <w:p>
       <w:pPr>
-        <w:pStyle w:val="Prrafodelista"/>
+        <w:pStyle w:val="ListParagraph"/>
         <w:keepNext/>
         <w:autoSpaceDE w:val="0"/>
         <w:autoSpaceDN w:val="0"/>
@@ -2714,7 +2965,7 @@
     </w:p>
     <w:p>
       <w:pPr>
-        <w:pStyle w:val="Epgrafe"/>
+        <w:pStyle w:val="Caption"/>
       </w:pPr>
       <w:r>
         <w:t xml:space="preserve">Figure </w:t>
@@ -2741,18 +2992,36 @@
         <w:fldChar w:fldCharType="end"/>
       </w:r>
       <w:r>
-        <w:t xml:space="preserve"> Turno y Agenda (by </w:t>
-      </w:r>
-      <w:r>
-        <w:t>Maria Ines</w:t>
-      </w:r>
+        <w:t xml:space="preserve"> Turno y Agenda (</w:t>
+      </w:r>
+      <w:proofErr w:type="spellStart"/>
+      <w:r>
+        <w:t>by</w:t>
+      </w:r>
+      <w:proofErr w:type="spellEnd"/>
+      <w:r>
+        <w:t xml:space="preserve"> </w:t>
+      </w:r>
+      <w:proofErr w:type="spellStart"/>
+      <w:r>
+        <w:t>Maria</w:t>
+      </w:r>
+      <w:proofErr w:type="spellEnd"/>
+      <w:r>
+        <w:t xml:space="preserve"> </w:t>
+      </w:r>
+      <w:proofErr w:type="spellStart"/>
+      <w:r>
+        <w:t>Ines</w:t>
+      </w:r>
+      <w:proofErr w:type="spellEnd"/>
       <w:r>
         <w:t>)</w:t>
       </w:r>
     </w:p>
     <w:p>
       <w:pPr>
-        <w:pStyle w:val="Ttulo1"/>
+        <w:pStyle w:val="Heading1"/>
       </w:pPr>
       <w:r>
         <w:t>3 Red Principal del Proceso</w:t>
@@ -2765,7 +3034,7 @@
     </w:p>
     <w:p>
       <w:pPr>
-        <w:pStyle w:val="Ttulo1"/>
+        <w:pStyle w:val="Heading1"/>
       </w:pPr>
       <w:r>
         <w:lastRenderedPageBreak/>
@@ -2786,6 +3055,7 @@
           <w:szCs w:val="23"/>
         </w:rPr>
       </w:pPr>
+      <w:proofErr w:type="spellStart"/>
       <w:r>
         <w:rPr>
           <w:rFonts w:ascii="Arial" w:hAnsi="Arial" w:cs="Arial"/>
@@ -2794,7 +3064,18 @@
           <w:sz w:val="23"/>
           <w:szCs w:val="23"/>
         </w:rPr>
-        <w:t>Req. 1</w:t>
+        <w:t>Req</w:t>
+      </w:r>
+      <w:proofErr w:type="spellEnd"/>
+      <w:r>
+        <w:rPr>
+          <w:rFonts w:ascii="Arial" w:hAnsi="Arial" w:cs="Arial"/>
+          <w:b/>
+          <w:bCs/>
+          <w:sz w:val="23"/>
+          <w:szCs w:val="23"/>
+        </w:rPr>
+        <w:t>. 1</w:t>
       </w:r>
     </w:p>
     <w:p>
@@ -3105,7 +3386,7 @@
       <w:commentRangeEnd w:id="13"/>
       <w:r>
         <w:rPr>
-          <w:rStyle w:val="Refdecomentario"/>
+          <w:rStyle w:val="CommentReference"/>
           <w:szCs w:val="16"/>
         </w:rPr>
         <w:commentReference w:id="13"/>
@@ -3267,6 +3548,7 @@
           <w:szCs w:val="23"/>
         </w:rPr>
       </w:pPr>
+      <w:proofErr w:type="spellStart"/>
       <w:r>
         <w:rPr>
           <w:rFonts w:ascii="Arial" w:hAnsi="Arial" w:cs="Arial"/>
@@ -3275,7 +3557,18 @@
           <w:sz w:val="23"/>
           <w:szCs w:val="23"/>
         </w:rPr>
-        <w:t>Req. 3</w:t>
+        <w:t>Req</w:t>
+      </w:r>
+      <w:proofErr w:type="spellEnd"/>
+      <w:r>
+        <w:rPr>
+          <w:rFonts w:ascii="Arial" w:hAnsi="Arial" w:cs="Arial"/>
+          <w:b/>
+          <w:bCs/>
+          <w:sz w:val="23"/>
+          <w:szCs w:val="23"/>
+        </w:rPr>
+        <w:t>. 3</w:t>
       </w:r>
     </w:p>
     <w:p>
@@ -3355,6 +3648,7 @@
           <w:szCs w:val="23"/>
         </w:rPr>
       </w:pPr>
+      <w:proofErr w:type="spellStart"/>
       <w:r>
         <w:rPr>
           <w:rFonts w:ascii="Arial" w:hAnsi="Arial" w:cs="Arial"/>
@@ -3363,7 +3657,18 @@
           <w:sz w:val="23"/>
           <w:szCs w:val="23"/>
         </w:rPr>
-        <w:t>Req. 4</w:t>
+        <w:t>Req</w:t>
+      </w:r>
+      <w:proofErr w:type="spellEnd"/>
+      <w:r>
+        <w:rPr>
+          <w:rFonts w:ascii="Arial" w:hAnsi="Arial" w:cs="Arial"/>
+          <w:b/>
+          <w:bCs/>
+          <w:sz w:val="23"/>
+          <w:szCs w:val="23"/>
+        </w:rPr>
+        <w:t>. 4</w:t>
       </w:r>
     </w:p>
     <w:p>
@@ -3417,6 +3722,7 @@
           <w:szCs w:val="23"/>
         </w:rPr>
       </w:pPr>
+      <w:proofErr w:type="spellStart"/>
       <w:r>
         <w:rPr>
           <w:rFonts w:ascii="Arial" w:hAnsi="Arial" w:cs="Arial"/>
@@ -3425,7 +3731,18 @@
           <w:sz w:val="23"/>
           <w:szCs w:val="23"/>
         </w:rPr>
-        <w:t>Req. 5</w:t>
+        <w:t>Req</w:t>
+      </w:r>
+      <w:proofErr w:type="spellEnd"/>
+      <w:r>
+        <w:rPr>
+          <w:rFonts w:ascii="Arial" w:hAnsi="Arial" w:cs="Arial"/>
+          <w:b/>
+          <w:bCs/>
+          <w:sz w:val="23"/>
+          <w:szCs w:val="23"/>
+        </w:rPr>
+        <w:t>. 5</w:t>
       </w:r>
     </w:p>
     <w:p>
@@ -3479,6 +3796,7 @@
           <w:szCs w:val="23"/>
         </w:rPr>
       </w:pPr>
+      <w:proofErr w:type="spellStart"/>
       <w:r>
         <w:rPr>
           <w:rFonts w:ascii="Arial" w:hAnsi="Arial" w:cs="Arial"/>
@@ -3487,7 +3805,18 @@
           <w:sz w:val="23"/>
           <w:szCs w:val="23"/>
         </w:rPr>
-        <w:t>Req. 6</w:t>
+        <w:t>Req</w:t>
+      </w:r>
+      <w:proofErr w:type="spellEnd"/>
+      <w:r>
+        <w:rPr>
+          <w:rFonts w:ascii="Arial" w:hAnsi="Arial" w:cs="Arial"/>
+          <w:b/>
+          <w:bCs/>
+          <w:sz w:val="23"/>
+          <w:szCs w:val="23"/>
+        </w:rPr>
+        <w:t>. 6</w:t>
       </w:r>
     </w:p>
     <w:p>
@@ -3529,7 +3858,7 @@
     </w:p>
     <w:p>
       <w:pPr>
-        <w:pStyle w:val="Ttulo1"/>
+        <w:pStyle w:val="Heading1"/>
       </w:pPr>
       <w:r>
         <w:lastRenderedPageBreak/>
@@ -3538,7 +3867,7 @@
     </w:p>
     <w:p>
       <w:pPr>
-        <w:pStyle w:val="Ttulo2"/>
+        <w:pStyle w:val="Heading2"/>
       </w:pPr>
       <w:r>
         <w:t>Tipos de usuarios</w:t>
@@ -3567,7 +3896,7 @@
     </w:p>
     <w:p>
       <w:pPr>
-        <w:pStyle w:val="Prrafodelista"/>
+        <w:pStyle w:val="ListParagraph"/>
         <w:numPr>
           <w:ilvl w:val="0"/>
           <w:numId w:val="11"/>
@@ -3603,7 +3932,7 @@
     </w:p>
     <w:p>
       <w:pPr>
-        <w:pStyle w:val="Prrafodelista"/>
+        <w:pStyle w:val="ListParagraph"/>
         <w:numPr>
           <w:ilvl w:val="0"/>
           <w:numId w:val="11"/>
@@ -3639,7 +3968,7 @@
     </w:p>
     <w:p>
       <w:pPr>
-        <w:pStyle w:val="Prrafodelista"/>
+        <w:pStyle w:val="ListParagraph"/>
         <w:numPr>
           <w:ilvl w:val="0"/>
           <w:numId w:val="11"/>
@@ -3709,7 +4038,7 @@
     </w:p>
     <w:p>
       <w:pPr>
-        <w:pStyle w:val="Ttulo2"/>
+        <w:pStyle w:val="Heading2"/>
       </w:pPr>
       <w:r>
         <w:t>Etapas</w:t>
@@ -3776,7 +4105,7 @@
     </w:p>
     <w:p>
       <w:pPr>
-        <w:pStyle w:val="Prrafodelista"/>
+        <w:pStyle w:val="ListParagraph"/>
         <w:numPr>
           <w:ilvl w:val="0"/>
           <w:numId w:val="12"/>
@@ -3802,7 +4131,7 @@
     </w:p>
     <w:p>
       <w:pPr>
-        <w:pStyle w:val="Prrafodelista"/>
+        <w:pStyle w:val="ListParagraph"/>
         <w:numPr>
           <w:ilvl w:val="0"/>
           <w:numId w:val="12"/>
@@ -3906,7 +4235,7 @@
     </w:p>
     <w:p>
       <w:pPr>
-        <w:pStyle w:val="Prrafodelista"/>
+        <w:pStyle w:val="ListParagraph"/>
         <w:numPr>
           <w:ilvl w:val="0"/>
           <w:numId w:val="4"/>
@@ -3922,7 +4251,7 @@
     </w:p>
     <w:p>
       <w:pPr>
-        <w:pStyle w:val="Prrafodelista"/>
+        <w:pStyle w:val="ListParagraph"/>
         <w:numPr>
           <w:ilvl w:val="1"/>
           <w:numId w:val="4"/>
@@ -3938,7 +4267,7 @@
     </w:p>
     <w:p>
       <w:pPr>
-        <w:pStyle w:val="Prrafodelista"/>
+        <w:pStyle w:val="ListParagraph"/>
         <w:numPr>
           <w:ilvl w:val="1"/>
           <w:numId w:val="4"/>
@@ -3954,7 +4283,7 @@
     </w:p>
     <w:p>
       <w:pPr>
-        <w:pStyle w:val="Prrafodelista"/>
+        <w:pStyle w:val="ListParagraph"/>
         <w:numPr>
           <w:ilvl w:val="1"/>
           <w:numId w:val="4"/>
@@ -3970,7 +4299,7 @@
     </w:p>
     <w:p>
       <w:pPr>
-        <w:pStyle w:val="Prrafodelista"/>
+        <w:pStyle w:val="ListParagraph"/>
         <w:numPr>
           <w:ilvl w:val="0"/>
           <w:numId w:val="4"/>
@@ -3986,7 +4315,7 @@
     </w:p>
     <w:p>
       <w:pPr>
-        <w:pStyle w:val="Prrafodelista"/>
+        <w:pStyle w:val="ListParagraph"/>
         <w:numPr>
           <w:ilvl w:val="1"/>
           <w:numId w:val="4"/>
@@ -4002,7 +4331,7 @@
     </w:p>
     <w:p>
       <w:pPr>
-        <w:pStyle w:val="Prrafodelista"/>
+        <w:pStyle w:val="ListParagraph"/>
         <w:numPr>
           <w:ilvl w:val="1"/>
           <w:numId w:val="4"/>
@@ -4018,7 +4347,7 @@
     </w:p>
     <w:p>
       <w:pPr>
-        <w:pStyle w:val="Prrafodelista"/>
+        <w:pStyle w:val="ListParagraph"/>
         <w:numPr>
           <w:ilvl w:val="1"/>
           <w:numId w:val="4"/>
@@ -4034,7 +4363,7 @@
     </w:p>
     <w:p>
       <w:pPr>
-        <w:pStyle w:val="Prrafodelista"/>
+        <w:pStyle w:val="ListParagraph"/>
         <w:numPr>
           <w:ilvl w:val="1"/>
           <w:numId w:val="4"/>
@@ -4050,7 +4379,7 @@
     </w:p>
     <w:p>
       <w:pPr>
-        <w:pStyle w:val="Prrafodelista"/>
+        <w:pStyle w:val="ListParagraph"/>
         <w:numPr>
           <w:ilvl w:val="1"/>
           <w:numId w:val="4"/>
@@ -4274,7 +4603,7 @@
     </w:p>
     <w:p>
       <w:pPr>
-        <w:pStyle w:val="Ttulo2"/>
+        <w:pStyle w:val="Heading2"/>
       </w:pPr>
       <w:r>
         <w:t>Restricciones:</w:t>
@@ -4282,7 +4611,7 @@
     </w:p>
     <w:p>
       <w:pPr>
-        <w:pStyle w:val="Prrafodelista"/>
+        <w:pStyle w:val="ListParagraph"/>
         <w:numPr>
           <w:ilvl w:val="0"/>
           <w:numId w:val="4"/>
@@ -4308,7 +4637,7 @@
     </w:p>
     <w:p>
       <w:pPr>
-        <w:pStyle w:val="Prrafodelista"/>
+        <w:pStyle w:val="ListParagraph"/>
         <w:numPr>
           <w:ilvl w:val="0"/>
           <w:numId w:val="4"/>
@@ -4334,7 +4663,7 @@
     </w:p>
     <w:p>
       <w:pPr>
-        <w:pStyle w:val="Prrafodelista"/>
+        <w:pStyle w:val="ListParagraph"/>
         <w:numPr>
           <w:ilvl w:val="0"/>
           <w:numId w:val="5"/>
@@ -4360,7 +4689,7 @@
     </w:p>
     <w:p>
       <w:pPr>
-        <w:pStyle w:val="Prrafodelista"/>
+        <w:pStyle w:val="ListParagraph"/>
         <w:numPr>
           <w:ilvl w:val="0"/>
           <w:numId w:val="5"/>
@@ -4386,7 +4715,7 @@
     </w:p>
     <w:p>
       <w:pPr>
-        <w:pStyle w:val="Prrafodelista"/>
+        <w:pStyle w:val="ListParagraph"/>
         <w:numPr>
           <w:ilvl w:val="0"/>
           <w:numId w:val="5"/>
@@ -4439,7 +4768,7 @@
     </w:p>
     <w:p>
       <w:pPr>
-        <w:pStyle w:val="Ttulo2"/>
+        <w:pStyle w:val="Heading2"/>
       </w:pPr>
       <w:r>
         <w:t>Armado de la agenda</w:t>
@@ -4468,7 +4797,7 @@
     </w:p>
     <w:p>
       <w:pPr>
-        <w:pStyle w:val="Ttulo1"/>
+        <w:pStyle w:val="Heading1"/>
       </w:pPr>
       <w:r>
         <w:t>6 Proceso de Asignación de los turnos</w:t>
@@ -4522,6 +4851,7 @@
           <w:szCs w:val="23"/>
         </w:rPr>
       </w:pPr>
+      <w:proofErr w:type="spellStart"/>
       <w:r>
         <w:rPr>
           <w:rFonts w:ascii="Arial" w:hAnsi="Arial" w:cs="Arial"/>
@@ -4530,7 +4860,18 @@
           <w:sz w:val="23"/>
           <w:szCs w:val="23"/>
         </w:rPr>
-        <w:t>Req 19 Pacientes que vienen por primera vez:</w:t>
+        <w:t>Req</w:t>
+      </w:r>
+      <w:proofErr w:type="spellEnd"/>
+      <w:r>
+        <w:rPr>
+          <w:rFonts w:ascii="Arial" w:hAnsi="Arial" w:cs="Arial"/>
+          <w:b/>
+          <w:bCs/>
+          <w:sz w:val="23"/>
+          <w:szCs w:val="23"/>
+        </w:rPr>
+        <w:t xml:space="preserve"> 19 Pacientes que vienen por primera vez:</w:t>
       </w:r>
     </w:p>
     <w:p>
@@ -4942,6 +5283,7 @@
           <w:szCs w:val="23"/>
         </w:rPr>
       </w:pPr>
+      <w:proofErr w:type="spellStart"/>
       <w:r>
         <w:rPr>
           <w:rFonts w:ascii="Arial" w:hAnsi="Arial" w:cs="Arial"/>
@@ -4950,7 +5292,18 @@
           <w:sz w:val="23"/>
           <w:szCs w:val="23"/>
         </w:rPr>
-        <w:t>Req 20 Pacientes que han concurrido con anterioridad:</w:t>
+        <w:t>Req</w:t>
+      </w:r>
+      <w:proofErr w:type="spellEnd"/>
+      <w:r>
+        <w:rPr>
+          <w:rFonts w:ascii="Arial" w:hAnsi="Arial" w:cs="Arial"/>
+          <w:b/>
+          <w:bCs/>
+          <w:sz w:val="23"/>
+          <w:szCs w:val="23"/>
+        </w:rPr>
+        <w:t xml:space="preserve"> 20 Pacientes que han concurrido con anterioridad:</w:t>
       </w:r>
     </w:p>
     <w:p>
@@ -5001,6 +5354,7 @@
           <w:szCs w:val="23"/>
         </w:rPr>
       </w:pPr>
+      <w:proofErr w:type="spellStart"/>
       <w:r>
         <w:rPr>
           <w:rFonts w:ascii="Arial" w:hAnsi="Arial" w:cs="Arial"/>
@@ -5009,7 +5363,18 @@
           <w:sz w:val="23"/>
           <w:szCs w:val="23"/>
         </w:rPr>
-        <w:t>Req 21</w:t>
+        <w:t>Req</w:t>
+      </w:r>
+      <w:proofErr w:type="spellEnd"/>
+      <w:r>
+        <w:rPr>
+          <w:rFonts w:ascii="Arial" w:hAnsi="Arial" w:cs="Arial"/>
+          <w:b/>
+          <w:bCs/>
+          <w:sz w:val="23"/>
+          <w:szCs w:val="23"/>
+        </w:rPr>
+        <w:t xml:space="preserve"> 21</w:t>
       </w:r>
     </w:p>
     <w:p>
@@ -5081,6 +5446,7 @@
           <w:szCs w:val="23"/>
         </w:rPr>
       </w:pPr>
+      <w:proofErr w:type="spellStart"/>
       <w:r>
         <w:rPr>
           <w:rFonts w:ascii="Arial" w:hAnsi="Arial" w:cs="Arial"/>
@@ -5089,7 +5455,18 @@
           <w:sz w:val="23"/>
           <w:szCs w:val="23"/>
         </w:rPr>
-        <w:t>Req 22</w:t>
+        <w:t>Req</w:t>
+      </w:r>
+      <w:proofErr w:type="spellEnd"/>
+      <w:r>
+        <w:rPr>
+          <w:rFonts w:ascii="Arial" w:hAnsi="Arial" w:cs="Arial"/>
+          <w:b/>
+          <w:bCs/>
+          <w:sz w:val="23"/>
+          <w:szCs w:val="23"/>
+        </w:rPr>
+        <w:t xml:space="preserve"> 22</w:t>
       </w:r>
     </w:p>
     <w:p>
@@ -5140,6 +5517,7 @@
           <w:szCs w:val="23"/>
         </w:rPr>
       </w:pPr>
+      <w:proofErr w:type="spellStart"/>
       <w:r>
         <w:rPr>
           <w:rFonts w:ascii="Arial" w:hAnsi="Arial" w:cs="Arial"/>
@@ -5148,7 +5526,18 @@
           <w:sz w:val="23"/>
           <w:szCs w:val="23"/>
         </w:rPr>
-        <w:t>Req 23</w:t>
+        <w:t>Req</w:t>
+      </w:r>
+      <w:proofErr w:type="spellEnd"/>
+      <w:r>
+        <w:rPr>
+          <w:rFonts w:ascii="Arial" w:hAnsi="Arial" w:cs="Arial"/>
+          <w:b/>
+          <w:bCs/>
+          <w:sz w:val="23"/>
+          <w:szCs w:val="23"/>
+        </w:rPr>
+        <w:t xml:space="preserve"> 23</w:t>
       </w:r>
     </w:p>
     <w:p>
@@ -5199,6 +5588,7 @@
           <w:szCs w:val="23"/>
         </w:rPr>
       </w:pPr>
+      <w:proofErr w:type="spellStart"/>
       <w:r>
         <w:rPr>
           <w:rFonts w:ascii="Arial" w:hAnsi="Arial" w:cs="Arial"/>
@@ -5207,7 +5597,18 @@
           <w:sz w:val="23"/>
           <w:szCs w:val="23"/>
         </w:rPr>
-        <w:t>Req 24</w:t>
+        <w:t>Req</w:t>
+      </w:r>
+      <w:proofErr w:type="spellEnd"/>
+      <w:r>
+        <w:rPr>
+          <w:rFonts w:ascii="Arial" w:hAnsi="Arial" w:cs="Arial"/>
+          <w:b/>
+          <w:bCs/>
+          <w:sz w:val="23"/>
+          <w:szCs w:val="23"/>
+        </w:rPr>
+        <w:t xml:space="preserve"> 24</w:t>
       </w:r>
     </w:p>
     <w:p>
@@ -5258,6 +5659,7 @@
           <w:szCs w:val="23"/>
         </w:rPr>
       </w:pPr>
+      <w:proofErr w:type="spellStart"/>
       <w:r>
         <w:rPr>
           <w:rFonts w:ascii="Arial" w:hAnsi="Arial" w:cs="Arial"/>
@@ -5266,7 +5668,18 @@
           <w:sz w:val="23"/>
           <w:szCs w:val="23"/>
         </w:rPr>
-        <w:t>Req 25</w:t>
+        <w:t>Req</w:t>
+      </w:r>
+      <w:proofErr w:type="spellEnd"/>
+      <w:r>
+        <w:rPr>
+          <w:rFonts w:ascii="Arial" w:hAnsi="Arial" w:cs="Arial"/>
+          <w:b/>
+          <w:bCs/>
+          <w:sz w:val="23"/>
+          <w:szCs w:val="23"/>
+        </w:rPr>
+        <w:t xml:space="preserve"> 25</w:t>
       </w:r>
     </w:p>
     <w:p>
@@ -5317,6 +5730,7 @@
           <w:szCs w:val="23"/>
         </w:rPr>
       </w:pPr>
+      <w:proofErr w:type="spellStart"/>
       <w:r>
         <w:rPr>
           <w:rFonts w:ascii="Arial" w:hAnsi="Arial" w:cs="Arial"/>
@@ -5325,7 +5739,18 @@
           <w:sz w:val="23"/>
           <w:szCs w:val="23"/>
         </w:rPr>
-        <w:t>Req 26</w:t>
+        <w:t>Req</w:t>
+      </w:r>
+      <w:proofErr w:type="spellEnd"/>
+      <w:r>
+        <w:rPr>
+          <w:rFonts w:ascii="Arial" w:hAnsi="Arial" w:cs="Arial"/>
+          <w:b/>
+          <w:bCs/>
+          <w:sz w:val="23"/>
+          <w:szCs w:val="23"/>
+        </w:rPr>
+        <w:t xml:space="preserve"> 26</w:t>
       </w:r>
     </w:p>
     <w:p>
@@ -5598,6 +6023,7 @@
           <w:szCs w:val="23"/>
         </w:rPr>
       </w:pPr>
+      <w:proofErr w:type="spellStart"/>
       <w:r>
         <w:rPr>
           <w:rFonts w:ascii="Arial" w:hAnsi="Arial" w:cs="Arial"/>
@@ -5606,7 +6032,18 @@
           <w:sz w:val="23"/>
           <w:szCs w:val="23"/>
         </w:rPr>
-        <w:t>Req 27 Bloqueo de días / turnos</w:t>
+        <w:t>Req</w:t>
+      </w:r>
+      <w:proofErr w:type="spellEnd"/>
+      <w:r>
+        <w:rPr>
+          <w:rFonts w:ascii="Arial" w:hAnsi="Arial" w:cs="Arial"/>
+          <w:b/>
+          <w:bCs/>
+          <w:sz w:val="23"/>
+          <w:szCs w:val="23"/>
+        </w:rPr>
+        <w:t xml:space="preserve"> 27 Bloqueo de días / turnos</w:t>
       </w:r>
     </w:p>
     <w:p>
@@ -5632,7 +6069,7 @@
     </w:p>
     <w:p>
       <w:pPr>
-        <w:pStyle w:val="Ttulo1"/>
+        <w:pStyle w:val="Heading1"/>
       </w:pPr>
       <w:r>
         <w:t>7 Emisión de Informes</w:t>
@@ -5674,7 +6111,7 @@
     </w:p>
     <w:p>
       <w:pPr>
-        <w:pStyle w:val="Ttulo2"/>
+        <w:pStyle w:val="Heading2"/>
       </w:pPr>
       <w:r>
         <w:t>Listados de Pacientes</w:t>
@@ -5947,7 +6384,7 @@
     </w:p>
     <w:p>
       <w:pPr>
-        <w:pStyle w:val="Prrafodelista"/>
+        <w:pStyle w:val="ListParagraph"/>
         <w:numPr>
           <w:ilvl w:val="0"/>
           <w:numId w:val="13"/>
@@ -5999,7 +6436,7 @@
     </w:p>
     <w:p>
       <w:pPr>
-        <w:pStyle w:val="Prrafodelista"/>
+        <w:pStyle w:val="ListParagraph"/>
         <w:numPr>
           <w:ilvl w:val="0"/>
           <w:numId w:val="13"/>
@@ -6029,7 +6466,7 @@
     </w:p>
     <w:p>
       <w:pPr>
-        <w:pStyle w:val="Prrafodelista"/>
+        <w:pStyle w:val="ListParagraph"/>
         <w:numPr>
           <w:ilvl w:val="0"/>
           <w:numId w:val="13"/>
@@ -6110,7 +6547,7 @@
     </w:p>
     <w:p>
       <w:pPr>
-        <w:pStyle w:val="Ttulo1"/>
+        <w:pStyle w:val="Heading1"/>
       </w:pPr>
       <w:r>
         <w:t>8 Funcionalidades del Sistema</w:t>
@@ -6118,7 +6555,7 @@
     </w:p>
     <w:p>
       <w:pPr>
-        <w:pStyle w:val="Prrafodelista"/>
+        <w:pStyle w:val="ListParagraph"/>
         <w:numPr>
           <w:ilvl w:val="0"/>
           <w:numId w:val="19"/>
@@ -6146,7 +6583,7 @@
     </w:p>
     <w:p>
       <w:pPr>
-        <w:pStyle w:val="Prrafodelista"/>
+        <w:pStyle w:val="ListParagraph"/>
         <w:numPr>
           <w:ilvl w:val="1"/>
           <w:numId w:val="19"/>
@@ -6174,7 +6611,7 @@
     </w:p>
     <w:p>
       <w:pPr>
-        <w:pStyle w:val="Prrafodelista"/>
+        <w:pStyle w:val="ListParagraph"/>
         <w:numPr>
           <w:ilvl w:val="1"/>
           <w:numId w:val="19"/>
@@ -6202,7 +6639,7 @@
     </w:p>
     <w:p>
       <w:pPr>
-        <w:pStyle w:val="Prrafodelista"/>
+        <w:pStyle w:val="ListParagraph"/>
         <w:numPr>
           <w:ilvl w:val="1"/>
           <w:numId w:val="19"/>
@@ -6230,7 +6667,7 @@
     </w:p>
     <w:p>
       <w:pPr>
-        <w:pStyle w:val="Prrafodelista"/>
+        <w:pStyle w:val="ListParagraph"/>
         <w:numPr>
           <w:ilvl w:val="0"/>
           <w:numId w:val="19"/>
@@ -6258,7 +6695,7 @@
     </w:p>
     <w:p>
       <w:pPr>
-        <w:pStyle w:val="Prrafodelista"/>
+        <w:pStyle w:val="ListParagraph"/>
         <w:numPr>
           <w:ilvl w:val="1"/>
           <w:numId w:val="19"/>
@@ -6286,7 +6723,7 @@
     </w:p>
     <w:p>
       <w:pPr>
-        <w:pStyle w:val="Prrafodelista"/>
+        <w:pStyle w:val="ListParagraph"/>
         <w:numPr>
           <w:ilvl w:val="1"/>
           <w:numId w:val="19"/>
@@ -6314,7 +6751,7 @@
     </w:p>
     <w:p>
       <w:pPr>
-        <w:pStyle w:val="Prrafodelista"/>
+        <w:pStyle w:val="ListParagraph"/>
         <w:numPr>
           <w:ilvl w:val="1"/>
           <w:numId w:val="19"/>
@@ -6342,7 +6779,7 @@
     </w:p>
     <w:p>
       <w:pPr>
-        <w:pStyle w:val="Prrafodelista"/>
+        <w:pStyle w:val="ListParagraph"/>
         <w:numPr>
           <w:ilvl w:val="1"/>
           <w:numId w:val="19"/>
@@ -6370,7 +6807,7 @@
     </w:p>
     <w:p>
       <w:pPr>
-        <w:pStyle w:val="Prrafodelista"/>
+        <w:pStyle w:val="ListParagraph"/>
         <w:numPr>
           <w:ilvl w:val="0"/>
           <w:numId w:val="19"/>
@@ -6398,7 +6835,7 @@
     </w:p>
     <w:p>
       <w:pPr>
-        <w:pStyle w:val="Prrafodelista"/>
+        <w:pStyle w:val="ListParagraph"/>
         <w:numPr>
           <w:ilvl w:val="1"/>
           <w:numId w:val="19"/>
@@ -6426,7 +6863,7 @@
     </w:p>
     <w:p>
       <w:pPr>
-        <w:pStyle w:val="Prrafodelista"/>
+        <w:pStyle w:val="ListParagraph"/>
         <w:numPr>
           <w:ilvl w:val="2"/>
           <w:numId w:val="19"/>
@@ -6454,7 +6891,7 @@
     </w:p>
     <w:p>
       <w:pPr>
-        <w:pStyle w:val="Prrafodelista"/>
+        <w:pStyle w:val="ListParagraph"/>
         <w:numPr>
           <w:ilvl w:val="2"/>
           <w:numId w:val="19"/>
@@ -6482,7 +6919,7 @@
     </w:p>
     <w:p>
       <w:pPr>
-        <w:pStyle w:val="Prrafodelista"/>
+        <w:pStyle w:val="ListParagraph"/>
         <w:numPr>
           <w:ilvl w:val="2"/>
           <w:numId w:val="19"/>
@@ -6510,7 +6947,7 @@
     </w:p>
     <w:p>
       <w:pPr>
-        <w:pStyle w:val="Prrafodelista"/>
+        <w:pStyle w:val="ListParagraph"/>
         <w:numPr>
           <w:ilvl w:val="1"/>
           <w:numId w:val="19"/>
@@ -6538,7 +6975,7 @@
     </w:p>
     <w:p>
       <w:pPr>
-        <w:pStyle w:val="Prrafodelista"/>
+        <w:pStyle w:val="ListParagraph"/>
         <w:numPr>
           <w:ilvl w:val="2"/>
           <w:numId w:val="19"/>
@@ -6566,7 +7003,7 @@
     </w:p>
     <w:p>
       <w:pPr>
-        <w:pStyle w:val="Prrafodelista"/>
+        <w:pStyle w:val="ListParagraph"/>
         <w:numPr>
           <w:ilvl w:val="2"/>
           <w:numId w:val="19"/>
@@ -6594,7 +7031,7 @@
     </w:p>
     <w:p>
       <w:pPr>
-        <w:pStyle w:val="Prrafodelista"/>
+        <w:pStyle w:val="ListParagraph"/>
         <w:numPr>
           <w:ilvl w:val="2"/>
           <w:numId w:val="19"/>
@@ -6622,7 +7059,7 @@
     </w:p>
     <w:p>
       <w:pPr>
-        <w:pStyle w:val="Prrafodelista"/>
+        <w:pStyle w:val="ListParagraph"/>
         <w:numPr>
           <w:ilvl w:val="0"/>
           <w:numId w:val="19"/>
@@ -6650,7 +7087,7 @@
     </w:p>
     <w:p>
       <w:pPr>
-        <w:pStyle w:val="Prrafodelista"/>
+        <w:pStyle w:val="ListParagraph"/>
         <w:numPr>
           <w:ilvl w:val="1"/>
           <w:numId w:val="19"/>
@@ -6678,7 +7115,7 @@
     </w:p>
     <w:p>
       <w:pPr>
-        <w:pStyle w:val="Prrafodelista"/>
+        <w:pStyle w:val="ListParagraph"/>
         <w:numPr>
           <w:ilvl w:val="1"/>
           <w:numId w:val="19"/>
@@ -6720,7 +7157,7 @@
     </w:p>
     <w:p>
       <w:pPr>
-        <w:pStyle w:val="Ttulo1"/>
+        <w:pStyle w:val="Heading1"/>
       </w:pPr>
       <w:r>
         <w:t>9 Apéndice</w:t>
@@ -6842,7 +7279,7 @@
     </w:p>
     <w:p>
       <w:pPr>
-        <w:pStyle w:val="Prrafodelista"/>
+        <w:pStyle w:val="ListParagraph"/>
         <w:numPr>
           <w:ilvl w:val="0"/>
           <w:numId w:val="21"/>
@@ -6868,7 +7305,7 @@
     </w:p>
     <w:p>
       <w:pPr>
-        <w:pStyle w:val="Prrafodelista"/>
+        <w:pStyle w:val="ListParagraph"/>
         <w:numPr>
           <w:ilvl w:val="0"/>
           <w:numId w:val="21"/>
@@ -6894,7 +7331,7 @@
     </w:p>
     <w:p>
       <w:pPr>
-        <w:pStyle w:val="Prrafodelista"/>
+        <w:pStyle w:val="ListParagraph"/>
         <w:numPr>
           <w:ilvl w:val="0"/>
           <w:numId w:val="21"/>
@@ -6920,7 +7357,7 @@
     </w:p>
     <w:p>
       <w:pPr>
-        <w:pStyle w:val="Prrafodelista"/>
+        <w:pStyle w:val="ListParagraph"/>
         <w:numPr>
           <w:ilvl w:val="0"/>
           <w:numId w:val="21"/>
@@ -6946,7 +7383,7 @@
     </w:p>
     <w:p>
       <w:pPr>
-        <w:pStyle w:val="Prrafodelista"/>
+        <w:pStyle w:val="ListParagraph"/>
         <w:numPr>
           <w:ilvl w:val="0"/>
           <w:numId w:val="21"/>
@@ -6972,7 +7409,7 @@
     </w:p>
     <w:p>
       <w:pPr>
-        <w:pStyle w:val="Prrafodelista"/>
+        <w:pStyle w:val="ListParagraph"/>
         <w:numPr>
           <w:ilvl w:val="0"/>
           <w:numId w:val="21"/>
@@ -8698,11 +9135,11 @@
   <w:comment w:id="0" w:author="OpticaDausa" w:date="1935-02-27T17:24:00Z" w:initials="O">
     <w:p>
       <w:pPr>
-        <w:pStyle w:val="Textocomentario"/>
-      </w:pPr>
-      <w:r>
-        <w:rPr>
-          <w:rStyle w:val="Refdecomentario"/>
+        <w:pStyle w:val="CommentText"/>
+      </w:pPr>
+      <w:r>
+        <w:rPr>
+          <w:rStyle w:val="CommentReference"/>
           <w:szCs w:val="16"/>
         </w:rPr>
         <w:annotationRef/>
@@ -8715,11 +9152,11 @@
   <w:comment w:id="1" w:author="OpticaDausa" w:date="1935-02-27T17:24:00Z" w:initials="O">
     <w:p>
       <w:pPr>
-        <w:pStyle w:val="Textocomentario"/>
-      </w:pPr>
-      <w:r>
-        <w:rPr>
-          <w:rStyle w:val="Refdecomentario"/>
+        <w:pStyle w:val="CommentText"/>
+      </w:pPr>
+      <w:r>
+        <w:rPr>
+          <w:rStyle w:val="CommentReference"/>
           <w:szCs w:val="16"/>
         </w:rPr>
         <w:annotationRef/>
@@ -8732,11 +9169,11 @@
   <w:comment w:id="2" w:author="usuario" w:date="2014-04-18T19:27:00Z" w:initials="u">
     <w:p>
       <w:pPr>
-        <w:pStyle w:val="Textocomentario"/>
-      </w:pPr>
-      <w:r>
-        <w:rPr>
-          <w:rStyle w:val="Refdecomentario"/>
+        <w:pStyle w:val="CommentText"/>
+      </w:pPr>
+      <w:r>
+        <w:rPr>
+          <w:rStyle w:val="CommentReference"/>
           <w:szCs w:val="16"/>
         </w:rPr>
         <w:annotationRef/>
@@ -8749,11 +9186,11 @@
   <w:comment w:id="3" w:author="Maria Ines Parnisari" w:date="2014-04-19T17:02:00Z" w:initials="MIP">
     <w:p>
       <w:pPr>
-        <w:pStyle w:val="Textocomentario"/>
-      </w:pPr>
-      <w:r>
-        <w:rPr>
-          <w:rStyle w:val="Refdecomentario"/>
+        <w:pStyle w:val="CommentText"/>
+      </w:pPr>
+      <w:r>
+        <w:rPr>
+          <w:rStyle w:val="CommentReference"/>
           <w:szCs w:val="16"/>
         </w:rPr>
         <w:annotationRef/>
@@ -8766,11 +9203,11 @@
   <w:comment w:id="4" w:author="Maria Ines Parnisari" w:date="2014-04-19T17:27:00Z" w:initials="MIP">
     <w:p>
       <w:pPr>
-        <w:pStyle w:val="Textocomentario"/>
-      </w:pPr>
-      <w:r>
-        <w:rPr>
-          <w:rStyle w:val="Refdecomentario"/>
+        <w:pStyle w:val="CommentText"/>
+      </w:pPr>
+      <w:r>
+        <w:rPr>
+          <w:rStyle w:val="CommentReference"/>
           <w:szCs w:val="16"/>
         </w:rPr>
         <w:annotationRef/>
@@ -8783,11 +9220,11 @@
   <w:comment w:id="6" w:author="Maria Ines Parnisari" w:date="2014-04-24T22:53:00Z" w:initials="MIP">
     <w:p>
       <w:pPr>
-        <w:pStyle w:val="Textocomentario"/>
-      </w:pPr>
-      <w:r>
-        <w:rPr>
-          <w:rStyle w:val="Refdecomentario"/>
+        <w:pStyle w:val="CommentText"/>
+      </w:pPr>
+      <w:r>
+        <w:rPr>
+          <w:rStyle w:val="CommentReference"/>
         </w:rPr>
         <w:annotationRef/>
       </w:r>
@@ -8799,28 +9236,36 @@
   <w:comment w:id="7" w:author="Maria Ines Parnisari" w:date="2014-04-19T17:28:00Z" w:initials="MIP">
     <w:p>
       <w:pPr>
-        <w:pStyle w:val="Textocomentario"/>
-      </w:pPr>
-      <w:r>
-        <w:rPr>
-          <w:rStyle w:val="Refdecomentario"/>
+        <w:pStyle w:val="CommentText"/>
+      </w:pPr>
+      <w:r>
+        <w:rPr>
+          <w:rStyle w:val="CommentReference"/>
           <w:szCs w:val="16"/>
         </w:rPr>
         <w:annotationRef/>
       </w:r>
       <w:r>
-        <w:t>Me parece que este diagrama no aporta nada nuevo con respecto al diagrama “TipoAtencion”</w:t>
+        <w:t>Me parece que este diagrama no aporta nada nuevo con respecto al diagrama “</w:t>
+      </w:r>
+      <w:proofErr w:type="spellStart"/>
+      <w:r>
+        <w:t>TipoAtencion</w:t>
+      </w:r>
+      <w:proofErr w:type="spellEnd"/>
+      <w:r>
+        <w:t>”</w:t>
       </w:r>
     </w:p>
   </w:comment>
   <w:comment w:id="11" w:author="Maria Ines Parnisari" w:date="2014-04-19T17:04:00Z" w:initials="MIP">
     <w:p>
       <w:pPr>
-        <w:pStyle w:val="Textocomentario"/>
-      </w:pPr>
-      <w:r>
-        <w:rPr>
-          <w:rStyle w:val="Refdecomentario"/>
+        <w:pStyle w:val="CommentText"/>
+      </w:pPr>
+      <w:r>
+        <w:rPr>
+          <w:rStyle w:val="CommentReference"/>
           <w:szCs w:val="16"/>
         </w:rPr>
         <w:annotationRef/>
@@ -8833,28 +9278,41 @@
   <w:comment w:id="12" w:author="Maria Ines Parnisari" w:date="2014-04-19T23:21:00Z" w:initials="MIP">
     <w:p>
       <w:pPr>
-        <w:pStyle w:val="Textocomentario"/>
-      </w:pPr>
-      <w:r>
-        <w:rPr>
-          <w:rStyle w:val="Refdecomentario"/>
+        <w:pStyle w:val="CommentText"/>
+      </w:pPr>
+      <w:r>
+        <w:rPr>
+          <w:rStyle w:val="CommentReference"/>
           <w:szCs w:val="16"/>
         </w:rPr>
         <w:annotationRef/>
       </w:r>
       <w:r>
-        <w:t>¿¿¿Cómo??? Jaja no entendi</w:t>
-      </w:r>
+        <w:t xml:space="preserve">¿¿¿Cómo??? </w:t>
+      </w:r>
+      <w:proofErr w:type="spellStart"/>
+      <w:r>
+        <w:t>Jaja</w:t>
+      </w:r>
+      <w:proofErr w:type="spellEnd"/>
+      <w:r>
+        <w:t xml:space="preserve"> no </w:t>
+      </w:r>
+      <w:proofErr w:type="spellStart"/>
+      <w:r>
+        <w:t>entendi</w:t>
+      </w:r>
+      <w:proofErr w:type="spellEnd"/>
     </w:p>
   </w:comment>
   <w:comment w:id="13" w:author="Maria Ines Parnisari" w:date="2014-04-19T23:23:00Z" w:initials="MIP">
     <w:p>
       <w:pPr>
-        <w:pStyle w:val="Textocomentario"/>
-      </w:pPr>
-      <w:r>
-        <w:rPr>
-          <w:rStyle w:val="Refdecomentario"/>
+        <w:pStyle w:val="CommentText"/>
+      </w:pPr>
+      <w:r>
+        <w:rPr>
+          <w:rStyle w:val="CommentReference"/>
           <w:szCs w:val="16"/>
         </w:rPr>
         <w:annotationRef/>
@@ -8911,7 +9369,7 @@
 <w:ftr xmlns:ve="http://schemas.openxmlformats.org/markup-compatibility/2006" xmlns:o="urn:schemas-microsoft-com:office:office" xmlns:r="http://schemas.openxmlformats.org/officeDocument/2006/relationships" xmlns:m="http://schemas.openxmlformats.org/officeDocument/2006/math" xmlns:v="urn:schemas-microsoft-com:vml" xmlns:wp="http://schemas.openxmlformats.org/drawingml/2006/wordprocessingDrawing" xmlns:w10="urn:schemas-microsoft-com:office:word" xmlns:w="http://schemas.openxmlformats.org/wordprocessingml/2006/main" xmlns:wne="http://schemas.microsoft.com/office/word/2006/wordml">
   <w:p>
     <w:pPr>
-      <w:pStyle w:val="Piedepgina"/>
+      <w:pStyle w:val="Footer"/>
       <w:jc w:val="right"/>
     </w:pPr>
     <w:r>
@@ -8927,7 +9385,7 @@
       <w:rPr>
         <w:noProof/>
       </w:rPr>
-      <w:t>9</w:t>
+      <w:t>1</w:t>
     </w:r>
     <w:r>
       <w:rPr>
@@ -8938,7 +9396,7 @@
   </w:p>
   <w:p>
     <w:pPr>
-      <w:pStyle w:val="Piedepgina"/>
+      <w:pStyle w:val="Footer"/>
     </w:pPr>
   </w:p>
 </w:ftr>
@@ -11925,11 +12383,11 @@
       <w:lang w:eastAsia="en-US"/>
     </w:rPr>
   </w:style>
-  <w:style w:type="paragraph" w:styleId="Ttulo1">
+  <w:style w:type="paragraph" w:styleId="Heading1">
     <w:name w:val="heading 1"/>
     <w:basedOn w:val="Normal"/>
     <w:next w:val="Normal"/>
-    <w:link w:val="Ttulo1Car"/>
+    <w:link w:val="Heading1Char"/>
     <w:uiPriority w:val="99"/>
     <w:qFormat/>
     <w:rsid w:val="00F34B50"/>
@@ -11947,11 +12405,11 @@
       <w:lang/>
     </w:rPr>
   </w:style>
-  <w:style w:type="paragraph" w:styleId="Ttulo2">
+  <w:style w:type="paragraph" w:styleId="Heading2">
     <w:name w:val="heading 2"/>
     <w:basedOn w:val="Normal"/>
     <w:next w:val="Normal"/>
-    <w:link w:val="Ttulo2Car"/>
+    <w:link w:val="Heading2Char"/>
     <w:uiPriority w:val="99"/>
     <w:qFormat/>
     <w:rsid w:val="00F34B50"/>
@@ -11969,12 +12427,13 @@
       <w:lang/>
     </w:rPr>
   </w:style>
-  <w:style w:type="character" w:default="1" w:styleId="Fuentedeprrafopredeter">
+  <w:style w:type="character" w:default="1" w:styleId="DefaultParagraphFont">
     <w:name w:val="Default Paragraph Font"/>
     <w:uiPriority w:val="1"/>
+    <w:semiHidden/>
     <w:unhideWhenUsed/>
   </w:style>
-  <w:style w:type="table" w:default="1" w:styleId="Tablanormal">
+  <w:style w:type="table" w:default="1" w:styleId="TableNormal">
     <w:name w:val="Normal Table"/>
     <w:uiPriority w:val="99"/>
     <w:semiHidden/>
@@ -11990,15 +12449,15 @@
       </w:tblCellMar>
     </w:tblPr>
   </w:style>
-  <w:style w:type="numbering" w:default="1" w:styleId="Sinlista">
+  <w:style w:type="numbering" w:default="1" w:styleId="NoList">
     <w:name w:val="No List"/>
     <w:uiPriority w:val="99"/>
     <w:semiHidden/>
     <w:unhideWhenUsed/>
   </w:style>
-  <w:style w:type="character" w:customStyle="1" w:styleId="Ttulo1Car">
-    <w:name w:val="Título 1 Car"/>
-    <w:link w:val="Ttulo1"/>
+  <w:style w:type="character" w:customStyle="1" w:styleId="Heading1Char">
+    <w:name w:val="Heading 1 Char"/>
+    <w:link w:val="Heading1"/>
     <w:uiPriority w:val="99"/>
     <w:locked/>
     <w:rsid w:val="00F34B50"/>
@@ -12009,9 +12468,9 @@
       <w:lang w:val="es-AR"/>
     </w:rPr>
   </w:style>
-  <w:style w:type="character" w:customStyle="1" w:styleId="Ttulo2Car">
-    <w:name w:val="Título 2 Car"/>
-    <w:link w:val="Ttulo2"/>
+  <w:style w:type="character" w:customStyle="1" w:styleId="Heading2Char">
+    <w:name w:val="Heading 2 Char"/>
+    <w:link w:val="Heading2"/>
     <w:uiPriority w:val="99"/>
     <w:locked/>
     <w:rsid w:val="00F34B50"/>
@@ -12022,11 +12481,11 @@
       <w:lang w:val="es-AR"/>
     </w:rPr>
   </w:style>
-  <w:style w:type="paragraph" w:styleId="Ttulo">
+  <w:style w:type="paragraph" w:styleId="Title">
     <w:name w:val="Title"/>
     <w:basedOn w:val="Normal"/>
     <w:next w:val="Normal"/>
-    <w:link w:val="TtuloCar"/>
+    <w:link w:val="TitleChar"/>
     <w:uiPriority w:val="99"/>
     <w:qFormat/>
     <w:rsid w:val="00F34B50"/>
@@ -12043,9 +12502,9 @@
       <w:lang/>
     </w:rPr>
   </w:style>
-  <w:style w:type="character" w:customStyle="1" w:styleId="TtuloCar">
-    <w:name w:val="Título Car"/>
-    <w:link w:val="Ttulo"/>
+  <w:style w:type="character" w:customStyle="1" w:styleId="TitleChar">
+    <w:name w:val="Title Char"/>
+    <w:link w:val="Title"/>
     <w:uiPriority w:val="99"/>
     <w:locked/>
     <w:rsid w:val="00F34B50"/>
@@ -12057,7 +12516,7 @@
       <w:lang w:val="es-AR"/>
     </w:rPr>
   </w:style>
-  <w:style w:type="paragraph" w:styleId="Prrafodelista">
+  <w:style w:type="paragraph" w:styleId="ListParagraph">
     <w:name w:val="List Paragraph"/>
     <w:basedOn w:val="Normal"/>
     <w:uiPriority w:val="99"/>
@@ -12068,9 +12527,9 @@
       <w:contextualSpacing/>
     </w:pPr>
   </w:style>
-  <w:style w:type="table" w:styleId="Tablaconcuadrcula">
+  <w:style w:type="table" w:styleId="TableGrid">
     <w:name w:val="Table Grid"/>
-    <w:basedOn w:val="Tablanormal"/>
+    <w:basedOn w:val="TableNormal"/>
     <w:uiPriority w:val="99"/>
     <w:rsid w:val="003C7384"/>
     <w:tblPr>
@@ -12091,10 +12550,10 @@
       </w:tblCellMar>
     </w:tblPr>
   </w:style>
-  <w:style w:type="paragraph" w:styleId="Encabezado">
+  <w:style w:type="paragraph" w:styleId="Header">
     <w:name w:val="header"/>
     <w:basedOn w:val="Normal"/>
-    <w:link w:val="EncabezadoCar"/>
+    <w:link w:val="HeaderChar"/>
     <w:uiPriority w:val="99"/>
     <w:semiHidden/>
     <w:rsid w:val="00E779A3"/>
@@ -12111,9 +12570,9 @@
       <w:lang/>
     </w:rPr>
   </w:style>
-  <w:style w:type="character" w:customStyle="1" w:styleId="EncabezadoCar">
-    <w:name w:val="Encabezado Car"/>
-    <w:link w:val="Encabezado"/>
+  <w:style w:type="character" w:customStyle="1" w:styleId="HeaderChar">
+    <w:name w:val="Header Char"/>
+    <w:link w:val="Header"/>
     <w:uiPriority w:val="99"/>
     <w:semiHidden/>
     <w:locked/>
@@ -12122,10 +12581,10 @@
       <w:lang w:val="es-AR"/>
     </w:rPr>
   </w:style>
-  <w:style w:type="paragraph" w:styleId="Piedepgina">
+  <w:style w:type="paragraph" w:styleId="Footer">
     <w:name w:val="footer"/>
     <w:basedOn w:val="Normal"/>
-    <w:link w:val="PiedepginaCar"/>
+    <w:link w:val="FooterChar"/>
     <w:uiPriority w:val="99"/>
     <w:rsid w:val="00E779A3"/>
     <w:pPr>
@@ -12141,9 +12600,9 @@
       <w:lang/>
     </w:rPr>
   </w:style>
-  <w:style w:type="character" w:customStyle="1" w:styleId="PiedepginaCar">
-    <w:name w:val="Pie de página Car"/>
-    <w:link w:val="Piedepgina"/>
+  <w:style w:type="character" w:customStyle="1" w:styleId="FooterChar">
+    <w:name w:val="Footer Char"/>
+    <w:link w:val="Footer"/>
     <w:uiPriority w:val="99"/>
     <w:locked/>
     <w:rsid w:val="00E779A3"/>
@@ -12151,10 +12610,10 @@
       <w:lang w:val="es-AR"/>
     </w:rPr>
   </w:style>
-  <w:style w:type="paragraph" w:styleId="Textodeglobo">
+  <w:style w:type="paragraph" w:styleId="BalloonText">
     <w:name w:val="Balloon Text"/>
     <w:basedOn w:val="Normal"/>
-    <w:link w:val="TextodegloboCar"/>
+    <w:link w:val="BalloonTextChar"/>
     <w:uiPriority w:val="99"/>
     <w:semiHidden/>
     <w:rsid w:val="00AC3A75"/>
@@ -12168,9 +12627,9 @@
       <w:lang/>
     </w:rPr>
   </w:style>
-  <w:style w:type="character" w:customStyle="1" w:styleId="TextodegloboCar">
-    <w:name w:val="Texto de globo Car"/>
-    <w:link w:val="Textodeglobo"/>
+  <w:style w:type="character" w:customStyle="1" w:styleId="BalloonTextChar">
+    <w:name w:val="Balloon Text Char"/>
+    <w:link w:val="BalloonText"/>
     <w:uiPriority w:val="99"/>
     <w:semiHidden/>
     <w:locked/>
@@ -12181,7 +12640,7 @@
       <w:lang w:val="es-AR"/>
     </w:rPr>
   </w:style>
-  <w:style w:type="paragraph" w:styleId="Epgrafe">
+  <w:style w:type="paragraph" w:styleId="Caption">
     <w:name w:val="caption"/>
     <w:basedOn w:val="Normal"/>
     <w:next w:val="Normal"/>
@@ -12199,7 +12658,7 @@
       <w:szCs w:val="18"/>
     </w:rPr>
   </w:style>
-  <w:style w:type="character" w:styleId="Refdecomentario">
+  <w:style w:type="character" w:styleId="CommentReference">
     <w:name w:val="annotation reference"/>
     <w:uiPriority w:val="99"/>
     <w:semiHidden/>
@@ -12209,10 +12668,10 @@
       <w:sz w:val="16"/>
     </w:rPr>
   </w:style>
-  <w:style w:type="paragraph" w:styleId="Textocomentario">
+  <w:style w:type="paragraph" w:styleId="CommentText">
     <w:name w:val="annotation text"/>
     <w:basedOn w:val="Normal"/>
-    <w:link w:val="TextocomentarioCar"/>
+    <w:link w:val="CommentTextChar"/>
     <w:uiPriority w:val="99"/>
     <w:semiHidden/>
     <w:rsid w:val="00F00F0A"/>
@@ -12225,9 +12684,9 @@
       <w:lang/>
     </w:rPr>
   </w:style>
-  <w:style w:type="character" w:customStyle="1" w:styleId="TextocomentarioCar">
-    <w:name w:val="Texto comentario Car"/>
-    <w:link w:val="Textocomentario"/>
+  <w:style w:type="character" w:customStyle="1" w:styleId="CommentTextChar">
+    <w:name w:val="Comment Text Char"/>
+    <w:link w:val="CommentText"/>
     <w:uiPriority w:val="99"/>
     <w:semiHidden/>
     <w:locked/>
@@ -12237,11 +12696,11 @@
       <w:lang w:val="es-AR"/>
     </w:rPr>
   </w:style>
-  <w:style w:type="paragraph" w:styleId="Asuntodelcomentario">
+  <w:style w:type="paragraph" w:styleId="CommentSubject">
     <w:name w:val="annotation subject"/>
-    <w:basedOn w:val="Textocomentario"/>
-    <w:next w:val="Textocomentario"/>
-    <w:link w:val="AsuntodelcomentarioCar"/>
+    <w:basedOn w:val="CommentText"/>
+    <w:next w:val="CommentText"/>
+    <w:link w:val="CommentSubjectChar"/>
     <w:uiPriority w:val="99"/>
     <w:semiHidden/>
     <w:rsid w:val="00F00F0A"/>
@@ -12249,9 +12708,9 @@
       <w:b/>
     </w:rPr>
   </w:style>
-  <w:style w:type="character" w:customStyle="1" w:styleId="AsuntodelcomentarioCar">
-    <w:name w:val="Asunto del comentario Car"/>
-    <w:link w:val="Asuntodelcomentario"/>
+  <w:style w:type="character" w:customStyle="1" w:styleId="CommentSubjectChar">
+    <w:name w:val="Comment Subject Char"/>
+    <w:link w:val="CommentSubject"/>
     <w:uiPriority w:val="99"/>
     <w:semiHidden/>
     <w:locked/>
@@ -12262,7 +12721,7 @@
       <w:lang w:val="es-AR"/>
     </w:rPr>
   </w:style>
-  <w:style w:type="paragraph" w:styleId="Revisin">
+  <w:style w:type="paragraph" w:styleId="Revision">
     <w:name w:val="Revision"/>
     <w:hidden/>
     <w:uiPriority w:val="99"/>
@@ -12565,7 +13024,7 @@
 </file>
 
 <file path=customXml/itemProps1.xml><?xml version="1.0" encoding="utf-8"?>
-<ds:datastoreItem xmlns:ds="http://schemas.openxmlformats.org/officeDocument/2006/customXml" ds:itemID="{AB2120CE-332F-43C3-BA5A-082855746D66}">
+<ds:datastoreItem xmlns:ds="http://schemas.openxmlformats.org/officeDocument/2006/customXml" ds:itemID="{538E705B-FA21-4BE7-9E86-478002D6CF68}">
   <ds:schemaRefs>
     <ds:schemaRef ds:uri="http://schemas.openxmlformats.org/officeDocument/2006/bibliography"/>
   </ds:schemaRefs>

</xml_diff>